<commit_message>
low update on java server faces research
</commit_message>
<xml_diff>
--- a/Ensayos/JAVA SERVER FACES BASICS.docx
+++ b/Ensayos/JAVA SERVER FACES BASICS.docx
@@ -4025,8 +4025,6 @@
       <w:r>
         <w:t xml:space="preserve"> (&amp; </w:t>
       </w:r>
-      <w:bookmarkStart w:id="0" w:name="_GoBack"/>
-      <w:bookmarkEnd w:id="0"/>
       <w:proofErr w:type="spellStart"/>
       <w:r>
         <w:t>Client</w:t>
@@ -8444,13 +8442,40 @@
           <w:lang w:val="en-US"/>
         </w:rPr>
       </w:pPr>
-      <w:r>
+    </w:p>
+    <w:p>
+      <w:pPr>
+        <w:pStyle w:val="NormalWeb"/>
+        <w:shd w:val="clear" w:color="auto" w:fill="FFFFFF"/>
+        <w:spacing w:before="0" w:beforeAutospacing="0" w:after="150" w:afterAutospacing="0"/>
         <w:rPr>
           <w:rFonts w:ascii="Arial" w:hAnsi="Arial" w:cs="Arial"/>
           <w:color w:val="333333"/>
           <w:sz w:val="18"/>
           <w:lang w:val="en-US"/>
         </w:rPr>
+      </w:pPr>
+    </w:p>
+    <w:p>
+      <w:pPr>
+        <w:pStyle w:val="NormalWeb"/>
+        <w:shd w:val="clear" w:color="auto" w:fill="FFFFFF"/>
+        <w:spacing w:before="0" w:beforeAutospacing="0" w:after="150" w:afterAutospacing="0"/>
+        <w:rPr>
+          <w:rFonts w:ascii="Arial" w:hAnsi="Arial" w:cs="Arial"/>
+          <w:color w:val="333333"/>
+          <w:sz w:val="18"/>
+          <w:lang w:val="en-US"/>
+        </w:rPr>
+      </w:pPr>
+      <w:r>
+        <w:rPr>
+          <w:rFonts w:ascii="Arial" w:hAnsi="Arial" w:cs="Arial"/>
+          <w:color w:val="333333"/>
+          <w:sz w:val="18"/>
+          <w:lang w:val="en-US"/>
+        </w:rPr>
+        <w:lastRenderedPageBreak/>
         <w:t>It will generate following HTML output…</w:t>
       </w:r>
     </w:p>
@@ -8479,7 +8504,6 @@
           <w:color w:val="999999"/>
           <w:lang w:val="en-US"/>
         </w:rPr>
-        <w:lastRenderedPageBreak/>
         <w:t>&lt;</w:t>
       </w:r>
       <w:r>
@@ -8685,6 +8709,7 @@
         <w:t>/&gt;</w:t>
       </w:r>
     </w:p>
+    <w:p/>
     <w:p>
       <w:pPr>
         <w:pStyle w:val="Ttulo2"/>
@@ -8715,35 +8740,6 @@
           <w:sz w:val="18"/>
         </w:rPr>
         <w:t>Podemos crear nuestro propio validador personalizado en JSF.</w:t>
-      </w:r>
-    </w:p>
-    <w:p>
-      <w:pPr>
-        <w:pStyle w:val="NormalWeb"/>
-        <w:spacing w:before="0" w:beforeAutospacing="0" w:after="240" w:afterAutospacing="0" w:line="360" w:lineRule="atLeast"/>
-        <w:ind w:left="48" w:right="48"/>
-        <w:jc w:val="both"/>
-        <w:rPr>
-          <w:rFonts w:ascii="Arial" w:hAnsi="Arial" w:cs="Arial"/>
-          <w:color w:val="000000"/>
-          <w:sz w:val="18"/>
-        </w:rPr>
-      </w:pPr>
-      <w:r>
-        <w:rPr>
-          <w:rFonts w:ascii="Arial" w:hAnsi="Arial" w:cs="Arial"/>
-          <w:color w:val="000000"/>
-          <w:sz w:val="18"/>
-        </w:rPr>
-        <w:t>La definición de un validador personalizado en JSF es un proceso de tres pasos</w:t>
-      </w:r>
-      <w:r>
-        <w:rPr>
-          <w:rFonts w:ascii="Arial" w:hAnsi="Arial" w:cs="Arial"/>
-          <w:color w:val="000000"/>
-          <w:sz w:val="18"/>
-        </w:rPr>
-        <w:t>.</w:t>
       </w:r>
     </w:p>
     <w:p>
@@ -9360,6 +9356,16 @@
           <w:lang w:val="en-US"/>
         </w:rPr>
       </w:pPr>
+    </w:p>
+    <w:p>
+      <w:pPr>
+        <w:rPr>
+          <w:rFonts w:ascii="Arial" w:hAnsi="Arial" w:cs="Arial"/>
+          <w:color w:val="333333"/>
+          <w:sz w:val="18"/>
+          <w:lang w:val="en-US"/>
+        </w:rPr>
+      </w:pPr>
       <w:proofErr w:type="spellStart"/>
       <w:r>
         <w:rPr>
@@ -9415,6 +9421,10 @@
     </w:p>
     <w:p/>
     <w:p/>
+    <w:p>
+      <w:bookmarkStart w:id="0" w:name="_GoBack"/>
+      <w:bookmarkEnd w:id="0"/>
+    </w:p>
     <w:p>
       <w:pPr>
         <w:pStyle w:val="Ttulo1"/>
@@ -9793,7 +9803,7 @@
         <w:noProof/>
         <w:sz w:val="20"/>
       </w:rPr>
-      <w:t>3</w:t>
+      <w:t>5</w:t>
     </w:r>
     <w:r>
       <w:rPr>
@@ -13882,7 +13892,7 @@
 </file>
 
 <file path=customXml/itemProps1.xml><?xml version="1.0" encoding="utf-8"?>
-<ds:datastoreItem xmlns:ds="http://schemas.openxmlformats.org/officeDocument/2006/customXml" ds:itemID="{3BBB5A71-8FE4-43E8-8887-F97B6852A5C6}">
+<ds:datastoreItem xmlns:ds="http://schemas.openxmlformats.org/officeDocument/2006/customXml" ds:itemID="{E2F926B1-E73A-4C9B-A74C-2844DE0D351A}">
   <ds:schemaRefs>
     <ds:schemaRef ds:uri="http://schemas.openxmlformats.org/officeDocument/2006/bibliography"/>
   </ds:schemaRefs>

</xml_diff>